<commit_message>
cambios osbre documentacion: Glosario casi terminado
</commit_message>
<xml_diff>
--- a/docu/TFG.docx
+++ b/docu/TFG.docx
@@ -7616,7 +7616,7 @@
           <w:sz w:val="40"/>
           <w:szCs w:val="48"/>
         </w:rPr>
-        <w:t>Acrónimos</w:t>
+        <w:t xml:space="preserve"> </w:t>
       </w:r>
     </w:p>
     <w:p>
@@ -7625,13 +7625,19 @@
         <w:spacing w:line="276" w:lineRule="auto"/>
         <w:rPr>
           <w:rFonts w:ascii="Courier New" w:hAnsi="Courier New" w:cs="Courier New"/>
-        </w:rPr>
-      </w:pPr>
-      <w:r>
-        <w:rPr>
-          <w:rFonts w:ascii="Courier New" w:hAnsi="Courier New" w:cs="Courier New"/>
-        </w:rPr>
-        <w:t>TFG: Trabajo fin de grado</w:t>
+          <w:b/>
+          <w:sz w:val="40"/>
+          <w:szCs w:val="48"/>
+        </w:rPr>
+      </w:pPr>
+      <w:r>
+        <w:rPr>
+          <w:rFonts w:ascii="Courier New" w:hAnsi="Courier New" w:cs="Courier New"/>
+          <w:b/>
+          <w:sz w:val="40"/>
+          <w:szCs w:val="48"/>
+        </w:rPr>
+        <w:t>Glosario</w:t>
       </w:r>
     </w:p>
     <w:p>
@@ -7640,68 +7646,12 @@
         <w:spacing w:line="276" w:lineRule="auto"/>
         <w:rPr>
           <w:rFonts w:ascii="Courier New" w:hAnsi="Courier New" w:cs="Courier New"/>
-        </w:rPr>
-      </w:pPr>
-      <w:r>
-        <w:rPr>
-          <w:rFonts w:ascii="Courier New" w:hAnsi="Courier New" w:cs="Courier New"/>
-        </w:rPr>
-        <w:t>XML:</w:t>
-      </w:r>
-      <w:r>
-        <w:rPr>
-          <w:rFonts w:ascii="Arial" w:hAnsi="Arial" w:cs="Arial"/>
-          <w:color w:val="545454"/>
-          <w:shd w:val="clear" w:color="auto" w:fill="FFFFFF"/>
-        </w:rPr>
-        <w:t xml:space="preserve"> </w:t>
-      </w:r>
-      <w:r>
-        <w:rPr>
-          <w:rFonts w:ascii="Courier New" w:hAnsi="Courier New" w:cs="Courier New"/>
-        </w:rPr>
-        <w:t>E</w:t>
-      </w:r>
-      <w:r>
-        <w:rPr>
-          <w:rFonts w:ascii="Courier New" w:hAnsi="Courier New" w:cs="Courier New"/>
-        </w:rPr>
-        <w:t xml:space="preserve">xtensible </w:t>
-      </w:r>
-      <w:proofErr w:type="spellStart"/>
-      <w:r>
-        <w:rPr>
-          <w:rFonts w:ascii="Courier New" w:hAnsi="Courier New" w:cs="Courier New"/>
-        </w:rPr>
-        <w:t>Markup</w:t>
-      </w:r>
-      <w:proofErr w:type="spellEnd"/>
-      <w:r>
-        <w:rPr>
-          <w:rFonts w:ascii="Courier New" w:hAnsi="Courier New" w:cs="Courier New"/>
-        </w:rPr>
-        <w:t xml:space="preserve"> </w:t>
-      </w:r>
-      <w:proofErr w:type="spellStart"/>
-      <w:r>
-        <w:rPr>
-          <w:rFonts w:ascii="Courier New" w:hAnsi="Courier New" w:cs="Courier New"/>
-        </w:rPr>
-        <w:t>Language</w:t>
-      </w:r>
-      <w:proofErr w:type="spellEnd"/>
-      <w:r>
-        <w:rPr>
-          <w:rFonts w:ascii="Courier New" w:hAnsi="Courier New" w:cs="Courier New"/>
-        </w:rPr>
-        <w:t xml:space="preserve"> o lenguaje de marcas extensible.</w:t>
-      </w:r>
-      <w:r>
-        <w:rPr>
-          <w:rFonts w:ascii="Courier New" w:hAnsi="Courier New" w:cs="Courier New"/>
-        </w:rPr>
-        <w:t> </w:t>
-      </w:r>
+          <w:b/>
+          <w:sz w:val="40"/>
+          <w:szCs w:val="48"/>
+          <w:u w:val="single"/>
+        </w:rPr>
+      </w:pPr>
     </w:p>
     <w:p>
       <w:pPr>
@@ -7715,61 +7665,7 @@
         <w:rPr>
           <w:rFonts w:ascii="Courier New" w:hAnsi="Courier New" w:cs="Courier New"/>
         </w:rPr>
-        <w:t>U</w:t>
-      </w:r>
-      <w:r>
-        <w:rPr>
-          <w:rFonts w:ascii="Courier New" w:hAnsi="Courier New" w:cs="Courier New"/>
-        </w:rPr>
-        <w:t xml:space="preserve">RI: </w:t>
-      </w:r>
-      <w:proofErr w:type="spellStart"/>
-      <w:r>
-        <w:rPr>
-          <w:rFonts w:ascii="Courier New" w:hAnsi="Courier New" w:cs="Courier New"/>
-        </w:rPr>
-        <w:t>U</w:t>
-      </w:r>
-      <w:r>
-        <w:rPr>
-          <w:rFonts w:ascii="Courier New" w:hAnsi="Courier New" w:cs="Courier New"/>
-        </w:rPr>
-        <w:t>niform</w:t>
-      </w:r>
-      <w:proofErr w:type="spellEnd"/>
-      <w:r>
-        <w:rPr>
-          <w:rFonts w:ascii="Courier New" w:hAnsi="Courier New" w:cs="Courier New"/>
-        </w:rPr>
-        <w:t xml:space="preserve"> </w:t>
-      </w:r>
-      <w:proofErr w:type="spellStart"/>
-      <w:r>
-        <w:rPr>
-          <w:rFonts w:ascii="Courier New" w:hAnsi="Courier New" w:cs="Courier New"/>
-        </w:rPr>
-        <w:t>resource</w:t>
-      </w:r>
-      <w:proofErr w:type="spellEnd"/>
-      <w:r>
-        <w:rPr>
-          <w:rFonts w:ascii="Courier New" w:hAnsi="Courier New" w:cs="Courier New"/>
-        </w:rPr>
-        <w:t xml:space="preserve"> </w:t>
-      </w:r>
-      <w:proofErr w:type="spellStart"/>
-      <w:r>
-        <w:rPr>
-          <w:rFonts w:ascii="Courier New" w:hAnsi="Courier New" w:cs="Courier New"/>
-        </w:rPr>
-        <w:t>identifier</w:t>
-      </w:r>
-      <w:proofErr w:type="spellEnd"/>
-      <w:r>
-        <w:rPr>
-          <w:rFonts w:ascii="Courier New" w:hAnsi="Courier New" w:cs="Courier New"/>
-        </w:rPr>
-        <w:t xml:space="preserve"> o identificador de recursos uniforme.</w:t>
+        <w:t>TFG: Trabajo fin de grado</w:t>
       </w:r>
     </w:p>
     <w:p>
@@ -7780,54 +7676,6 @@
           <w:rFonts w:ascii="Courier New" w:hAnsi="Courier New" w:cs="Courier New"/>
         </w:rPr>
       </w:pPr>
-      <w:r>
-        <w:rPr>
-          <w:rFonts w:ascii="Courier New" w:hAnsi="Courier New" w:cs="Courier New"/>
-        </w:rPr>
-        <w:t xml:space="preserve">CSV: </w:t>
-      </w:r>
-      <w:proofErr w:type="spellStart"/>
-      <w:r>
-        <w:rPr>
-          <w:rFonts w:ascii="Courier New" w:hAnsi="Courier New" w:cs="Courier New"/>
-        </w:rPr>
-        <w:t>Comma</w:t>
-      </w:r>
-      <w:proofErr w:type="spellEnd"/>
-      <w:r>
-        <w:rPr>
-          <w:rFonts w:ascii="Courier New" w:hAnsi="Courier New" w:cs="Courier New"/>
-        </w:rPr>
-        <w:t xml:space="preserve"> </w:t>
-      </w:r>
-      <w:proofErr w:type="spellStart"/>
-      <w:r>
-        <w:rPr>
-          <w:rFonts w:ascii="Courier New" w:hAnsi="Courier New" w:cs="Courier New"/>
-        </w:rPr>
-        <w:t>separated</w:t>
-      </w:r>
-      <w:proofErr w:type="spellEnd"/>
-      <w:r>
-        <w:rPr>
-          <w:rFonts w:ascii="Courier New" w:hAnsi="Courier New" w:cs="Courier New"/>
-        </w:rPr>
-        <w:t xml:space="preserve"> </w:t>
-      </w:r>
-      <w:proofErr w:type="spellStart"/>
-      <w:r>
-        <w:rPr>
-          <w:rFonts w:ascii="Courier New" w:hAnsi="Courier New" w:cs="Courier New"/>
-        </w:rPr>
-        <w:t>values</w:t>
-      </w:r>
-      <w:proofErr w:type="spellEnd"/>
-      <w:r>
-        <w:rPr>
-          <w:rFonts w:ascii="Courier New" w:hAnsi="Courier New" w:cs="Courier New"/>
-        </w:rPr>
-        <w:t xml:space="preserve"> o valores separados por comas.</w:t>
-      </w:r>
     </w:p>
     <w:p>
       <w:pPr>
@@ -7841,49 +7689,49 @@
         <w:rPr>
           <w:rFonts w:ascii="Courier New" w:hAnsi="Courier New" w:cs="Courier New"/>
         </w:rPr>
-        <w:t xml:space="preserve">RDF: </w:t>
+        <w:t xml:space="preserve">W3C: El consorcio WWW o </w:t>
       </w:r>
       <w:proofErr w:type="spellStart"/>
       <w:r>
         <w:rPr>
           <w:rFonts w:ascii="Courier New" w:hAnsi="Courier New" w:cs="Courier New"/>
         </w:rPr>
-        <w:t>Resource</w:t>
+        <w:t>World</w:t>
       </w:r>
       <w:proofErr w:type="spellEnd"/>
       <w:r>
         <w:rPr>
           <w:rFonts w:ascii="Courier New" w:hAnsi="Courier New" w:cs="Courier New"/>
         </w:rPr>
-        <w:t xml:space="preserve"> </w:t>
+        <w:t xml:space="preserve"> Wide Web </w:t>
       </w:r>
       <w:proofErr w:type="spellStart"/>
       <w:r>
         <w:rPr>
           <w:rFonts w:ascii="Courier New" w:hAnsi="Courier New" w:cs="Courier New"/>
         </w:rPr>
-        <w:t>Description</w:t>
+        <w:t>Consortium</w:t>
       </w:r>
       <w:proofErr w:type="spellEnd"/>
       <w:r>
         <w:rPr>
           <w:rFonts w:ascii="Courier New" w:hAnsi="Courier New" w:cs="Courier New"/>
         </w:rPr>
-        <w:t xml:space="preserve"> Framework o marco de </w:t>
+        <w:t xml:space="preserve"> es un consorcio internacional que genera recomendaciones y estándares para el crecimiento de la </w:t>
       </w:r>
       <w:proofErr w:type="spellStart"/>
       <w:r>
         <w:rPr>
           <w:rFonts w:ascii="Courier New" w:hAnsi="Courier New" w:cs="Courier New"/>
         </w:rPr>
-        <w:t>descripcion</w:t>
+        <w:t>World</w:t>
       </w:r>
       <w:proofErr w:type="spellEnd"/>
       <w:r>
         <w:rPr>
           <w:rFonts w:ascii="Courier New" w:hAnsi="Courier New" w:cs="Courier New"/>
         </w:rPr>
-        <w:t xml:space="preserve"> de recursos.</w:t>
+        <w:t xml:space="preserve"> Wide Web. </w:t>
       </w:r>
     </w:p>
     <w:p>
@@ -7894,71 +7742,6 @@
           <w:rFonts w:ascii="Courier New" w:hAnsi="Courier New" w:cs="Courier New"/>
         </w:rPr>
       </w:pPr>
-      <w:r>
-        <w:rPr>
-          <w:rFonts w:ascii="Courier New" w:hAnsi="Courier New" w:cs="Courier New"/>
-        </w:rPr>
-        <w:t>SPARQL: SPARQL</w:t>
-      </w:r>
-      <w:r>
-        <w:t xml:space="preserve"> </w:t>
-      </w:r>
-      <w:proofErr w:type="spellStart"/>
-      <w:r>
-        <w:rPr>
-          <w:rFonts w:ascii="Courier New" w:hAnsi="Courier New" w:cs="Courier New"/>
-        </w:rPr>
-        <w:t>Protocol</w:t>
-      </w:r>
-      <w:proofErr w:type="spellEnd"/>
-      <w:r>
-        <w:rPr>
-          <w:rFonts w:ascii="Courier New" w:hAnsi="Courier New" w:cs="Courier New"/>
-        </w:rPr>
-        <w:t xml:space="preserve"> and RDF </w:t>
-      </w:r>
-      <w:proofErr w:type="spellStart"/>
-      <w:r>
-        <w:rPr>
-          <w:rFonts w:ascii="Courier New" w:hAnsi="Courier New" w:cs="Courier New"/>
-        </w:rPr>
-        <w:t>Query</w:t>
-      </w:r>
-      <w:proofErr w:type="spellEnd"/>
-      <w:r>
-        <w:rPr>
-          <w:rFonts w:ascii="Courier New" w:hAnsi="Courier New" w:cs="Courier New"/>
-        </w:rPr>
-        <w:t xml:space="preserve"> </w:t>
-      </w:r>
-      <w:proofErr w:type="spellStart"/>
-      <w:r>
-        <w:rPr>
-          <w:rFonts w:ascii="Courier New" w:hAnsi="Courier New" w:cs="Courier New"/>
-        </w:rPr>
-        <w:t>Language</w:t>
-      </w:r>
-      <w:proofErr w:type="spellEnd"/>
-      <w:r>
-        <w:rPr>
-          <w:rFonts w:ascii="Courier New" w:hAnsi="Courier New" w:cs="Courier New"/>
-        </w:rPr>
-        <w:t xml:space="preserve"> o protocolo </w:t>
-      </w:r>
-      <w:proofErr w:type="spellStart"/>
-      <w:r>
-        <w:rPr>
-          <w:rFonts w:ascii="Courier New" w:hAnsi="Courier New" w:cs="Courier New"/>
-        </w:rPr>
-        <w:t>sparql</w:t>
-      </w:r>
-      <w:proofErr w:type="spellEnd"/>
-      <w:r>
-        <w:rPr>
-          <w:rFonts w:ascii="Courier New" w:hAnsi="Courier New" w:cs="Courier New"/>
-        </w:rPr>
-        <w:t xml:space="preserve"> y lenguaje de consulta sobre RDF.</w:t>
-      </w:r>
     </w:p>
     <w:p>
       <w:pPr>
@@ -7972,7 +7755,25 @@
         <w:rPr>
           <w:rFonts w:ascii="Courier New" w:hAnsi="Courier New" w:cs="Courier New"/>
         </w:rPr>
-        <w:t xml:space="preserve">API: </w:t>
+        <w:t>API</w:t>
+      </w:r>
+      <w:r>
+        <w:rPr>
+          <w:rFonts w:ascii="Courier New" w:hAnsi="Courier New" w:cs="Courier New"/>
+        </w:rPr>
+        <w:t>:</w:t>
+      </w:r>
+      <w:r>
+        <w:rPr>
+          <w:rFonts w:ascii="Courier New" w:hAnsi="Courier New" w:cs="Courier New"/>
+        </w:rPr>
+        <w:t xml:space="preserve"> </w:t>
+      </w:r>
+      <w:r>
+        <w:rPr>
+          <w:rFonts w:ascii="Courier New" w:hAnsi="Courier New" w:cs="Courier New"/>
+        </w:rPr>
+        <w:t xml:space="preserve">La interfaz de programación de aplicaciones o </w:t>
       </w:r>
       <w:proofErr w:type="spellStart"/>
       <w:r>
@@ -8000,13 +7801,19 @@
         <w:rPr>
           <w:rFonts w:ascii="Courier New" w:hAnsi="Courier New" w:cs="Courier New"/>
         </w:rPr>
-        <w:t xml:space="preserve"> Interface</w:t>
-      </w:r>
-      <w:r>
-        <w:rPr>
-          <w:rFonts w:ascii="Courier New" w:hAnsi="Courier New" w:cs="Courier New"/>
-        </w:rPr>
-        <w:t xml:space="preserve"> o interfaz de programación de aplicaciones.</w:t>
+        <w:t xml:space="preserve"> </w:t>
+      </w:r>
+      <w:r>
+        <w:rPr>
+          <w:rFonts w:ascii="Courier New" w:hAnsi="Courier New" w:cs="Courier New"/>
+        </w:rPr>
+        <w:t>es la a</w:t>
+      </w:r>
+      <w:r>
+        <w:rPr>
+          <w:rFonts w:ascii="Courier New" w:hAnsi="Courier New" w:cs="Courier New"/>
+        </w:rPr>
+        <w:t xml:space="preserve">grupación de procesos, métodos o procedimientos que ofrece una librería para su utilización por otro software como capa de abstracción. </w:t>
       </w:r>
     </w:p>
     <w:p>
@@ -8015,18 +7822,8 @@
         <w:spacing w:line="276" w:lineRule="auto"/>
         <w:rPr>
           <w:rFonts w:ascii="Courier New" w:hAnsi="Courier New" w:cs="Courier New"/>
-          <w:lang w:val="en-US"/>
-        </w:rPr>
-      </w:pPr>
-      <w:proofErr w:type="spellStart"/>
-      <w:r>
-        <w:rPr>
-          <w:rFonts w:ascii="Courier New" w:hAnsi="Courier New" w:cs="Courier New"/>
-          <w:lang w:val="en-US"/>
-        </w:rPr>
-        <w:t>Sdea</w:t>
-      </w:r>
-      <w:proofErr w:type="spellEnd"/>
+        </w:rPr>
+      </w:pPr>
     </w:p>
     <w:p>
       <w:pPr>
@@ -8034,15 +7831,59 @@
         <w:spacing w:line="276" w:lineRule="auto"/>
         <w:rPr>
           <w:rFonts w:ascii="Courier New" w:hAnsi="Courier New" w:cs="Courier New"/>
-          <w:lang w:val="en-US"/>
-        </w:rPr>
-      </w:pPr>
-      <w:r>
-        <w:rPr>
-          <w:rFonts w:ascii="Courier New" w:hAnsi="Courier New" w:cs="Courier New"/>
-          <w:lang w:val="en-US"/>
-        </w:rPr>
-        <w:t>Da</w:t>
+        </w:rPr>
+      </w:pPr>
+      <w:r>
+        <w:rPr>
+          <w:rFonts w:ascii="Courier New" w:hAnsi="Courier New" w:cs="Courier New"/>
+        </w:rPr>
+        <w:t xml:space="preserve">XML: </w:t>
+      </w:r>
+      <w:r>
+        <w:rPr>
+          <w:rFonts w:ascii="Courier New" w:hAnsi="Courier New" w:cs="Courier New"/>
+        </w:rPr>
+        <w:t>E</w:t>
+      </w:r>
+      <w:r>
+        <w:rPr>
+          <w:rFonts w:ascii="Courier New" w:hAnsi="Courier New" w:cs="Courier New"/>
+        </w:rPr>
+        <w:t xml:space="preserve">xtensible </w:t>
+      </w:r>
+      <w:proofErr w:type="spellStart"/>
+      <w:r>
+        <w:rPr>
+          <w:rFonts w:ascii="Courier New" w:hAnsi="Courier New" w:cs="Courier New"/>
+        </w:rPr>
+        <w:t>Markup</w:t>
+      </w:r>
+      <w:proofErr w:type="spellEnd"/>
+      <w:r>
+        <w:rPr>
+          <w:rFonts w:ascii="Courier New" w:hAnsi="Courier New" w:cs="Courier New"/>
+        </w:rPr>
+        <w:t xml:space="preserve"> </w:t>
+      </w:r>
+      <w:proofErr w:type="spellStart"/>
+      <w:r>
+        <w:rPr>
+          <w:rFonts w:ascii="Courier New" w:hAnsi="Courier New" w:cs="Courier New"/>
+        </w:rPr>
+        <w:t>Language</w:t>
+      </w:r>
+      <w:proofErr w:type="spellEnd"/>
+      <w:r>
+        <w:rPr>
+          <w:rFonts w:ascii="Courier New" w:hAnsi="Courier New" w:cs="Courier New"/>
+        </w:rPr>
+        <w:t xml:space="preserve"> </w:t>
+      </w:r>
+      <w:r>
+        <w:rPr>
+          <w:rFonts w:ascii="Courier New" w:hAnsi="Courier New" w:cs="Courier New"/>
+        </w:rPr>
+        <w:t>o lenguaje de marcas extensible es un metalenguaje desarrollado por el W3C que se utiliza para almacenar datos de forma legible.</w:t>
       </w:r>
     </w:p>
     <w:p>
@@ -8051,91 +7892,970 @@
         <w:spacing w:line="276" w:lineRule="auto"/>
         <w:rPr>
           <w:rFonts w:ascii="Courier New" w:hAnsi="Courier New" w:cs="Courier New"/>
-          <w:lang w:val="en-US"/>
         </w:rPr>
       </w:pPr>
     </w:p>
     <w:p>
       <w:pPr>
+        <w:rPr>
+          <w:rFonts w:ascii="Courier New" w:hAnsi="Courier New" w:cs="Courier New"/>
+          <w:sz w:val="21"/>
+          <w:szCs w:val="21"/>
+        </w:rPr>
+      </w:pPr>
+      <w:r>
+        <w:rPr>
+          <w:rFonts w:ascii="Courier New" w:hAnsi="Courier New" w:cs="Courier New"/>
+          <w:sz w:val="21"/>
+          <w:szCs w:val="21"/>
+        </w:rPr>
+        <w:t>CSV:</w:t>
+      </w:r>
+      <w:r>
+        <w:rPr>
+          <w:rFonts w:ascii="Courier New" w:hAnsi="Courier New" w:cs="Courier New"/>
+          <w:sz w:val="21"/>
+          <w:szCs w:val="21"/>
+        </w:rPr>
+        <w:t xml:space="preserve"> </w:t>
+      </w:r>
+      <w:r>
+        <w:rPr>
+          <w:rFonts w:ascii="Courier New" w:hAnsi="Courier New" w:cs="Courier New"/>
+          <w:sz w:val="21"/>
+          <w:szCs w:val="21"/>
+        </w:rPr>
+        <w:t>V</w:t>
+      </w:r>
+      <w:r>
+        <w:rPr>
+          <w:rFonts w:ascii="Courier New" w:hAnsi="Courier New" w:cs="Courier New"/>
+        </w:rPr>
+        <w:t>alores separados por comas</w:t>
+      </w:r>
+      <w:r>
+        <w:rPr>
+          <w:rFonts w:ascii="Courier New" w:hAnsi="Courier New" w:cs="Courier New"/>
+        </w:rPr>
+        <w:t xml:space="preserve"> o </w:t>
+      </w:r>
+      <w:proofErr w:type="spellStart"/>
+      <w:r>
+        <w:rPr>
+          <w:rFonts w:ascii="Courier New" w:hAnsi="Courier New" w:cs="Courier New"/>
+        </w:rPr>
+        <w:t>c</w:t>
+      </w:r>
+      <w:r>
+        <w:rPr>
+          <w:rFonts w:ascii="Courier New" w:hAnsi="Courier New" w:cs="Courier New"/>
+        </w:rPr>
+        <w:t>omma</w:t>
+      </w:r>
+      <w:proofErr w:type="spellEnd"/>
+      <w:r>
+        <w:rPr>
+          <w:rFonts w:ascii="Courier New" w:hAnsi="Courier New" w:cs="Courier New"/>
+        </w:rPr>
+        <w:t xml:space="preserve"> </w:t>
+      </w:r>
+      <w:proofErr w:type="spellStart"/>
+      <w:r>
+        <w:rPr>
+          <w:rFonts w:ascii="Courier New" w:hAnsi="Courier New" w:cs="Courier New"/>
+        </w:rPr>
+        <w:t>separated</w:t>
+      </w:r>
+      <w:proofErr w:type="spellEnd"/>
+      <w:r>
+        <w:rPr>
+          <w:rFonts w:ascii="Courier New" w:hAnsi="Courier New" w:cs="Courier New"/>
+        </w:rPr>
+        <w:t xml:space="preserve"> </w:t>
+      </w:r>
+      <w:proofErr w:type="spellStart"/>
+      <w:r>
+        <w:rPr>
+          <w:rFonts w:ascii="Courier New" w:hAnsi="Courier New" w:cs="Courier New"/>
+        </w:rPr>
+        <w:t>values</w:t>
+      </w:r>
+      <w:proofErr w:type="spellEnd"/>
+      <w:r>
+        <w:rPr>
+          <w:rFonts w:ascii="Courier New" w:hAnsi="Courier New" w:cs="Courier New"/>
+        </w:rPr>
+        <w:t xml:space="preserve">, </w:t>
+      </w:r>
+      <w:r>
+        <w:rPr>
+          <w:rFonts w:ascii="Courier New" w:hAnsi="Courier New" w:cs="Courier New"/>
+          <w:sz w:val="21"/>
+          <w:szCs w:val="21"/>
+        </w:rPr>
+        <w:t>este término hace referencia a un d</w:t>
+      </w:r>
+      <w:r>
+        <w:rPr>
+          <w:rFonts w:ascii="Courier New" w:hAnsi="Courier New" w:cs="Courier New"/>
+          <w:sz w:val="21"/>
+          <w:szCs w:val="21"/>
+        </w:rPr>
+        <w:t>ocumento de formato libre utilizado para representar d</w:t>
+      </w:r>
+      <w:r>
+        <w:rPr>
+          <w:rFonts w:ascii="Courier New" w:hAnsi="Courier New" w:cs="Courier New"/>
+          <w:sz w:val="21"/>
+          <w:szCs w:val="21"/>
+        </w:rPr>
+        <w:t>atos en forma tabular, siendo la</w:t>
+      </w:r>
+      <w:r>
+        <w:rPr>
+          <w:rFonts w:ascii="Courier New" w:hAnsi="Courier New" w:cs="Courier New"/>
+          <w:sz w:val="21"/>
+          <w:szCs w:val="21"/>
+        </w:rPr>
+        <w:t>s columnas separadas por coma o punto y coma</w:t>
+      </w:r>
+      <w:r>
+        <w:rPr>
+          <w:rFonts w:ascii="Courier New" w:hAnsi="Courier New" w:cs="Courier New"/>
+          <w:sz w:val="21"/>
+          <w:szCs w:val="21"/>
+        </w:rPr>
+        <w:t>,</w:t>
+      </w:r>
+      <w:r>
+        <w:rPr>
+          <w:rFonts w:ascii="Courier New" w:hAnsi="Courier New" w:cs="Courier New"/>
+          <w:sz w:val="21"/>
+          <w:szCs w:val="21"/>
+        </w:rPr>
+        <w:t xml:space="preserve"> y las filas por saltos de línea.</w:t>
+      </w:r>
+      <w:r>
+        <w:rPr>
+          <w:rFonts w:ascii="Courier New" w:hAnsi="Courier New" w:cs="Courier New"/>
+          <w:sz w:val="21"/>
+          <w:szCs w:val="21"/>
+        </w:rPr>
+        <w:t xml:space="preserve"> </w:t>
+      </w:r>
+    </w:p>
+    <w:p>
+      <w:pPr>
+        <w:rPr>
+          <w:rFonts w:ascii="Courier New" w:hAnsi="Courier New" w:cs="Courier New"/>
+          <w:sz w:val="21"/>
+          <w:szCs w:val="21"/>
+        </w:rPr>
+      </w:pPr>
+      <w:r>
+        <w:rPr>
+          <w:rFonts w:ascii="Courier New" w:hAnsi="Courier New" w:cs="Courier New"/>
+          <w:sz w:val="21"/>
+          <w:szCs w:val="21"/>
+        </w:rPr>
+        <w:t xml:space="preserve">RDF: </w:t>
+      </w:r>
+      <w:r>
+        <w:rPr>
+          <w:rFonts w:ascii="Courier New" w:hAnsi="Courier New" w:cs="Courier New"/>
+          <w:sz w:val="21"/>
+          <w:szCs w:val="21"/>
+        </w:rPr>
+        <w:t xml:space="preserve">El Marco de Descripción de Recursos </w:t>
+      </w:r>
+      <w:r>
+        <w:rPr>
+          <w:rFonts w:ascii="Courier New" w:hAnsi="Courier New" w:cs="Courier New"/>
+          <w:sz w:val="21"/>
+          <w:szCs w:val="21"/>
+        </w:rPr>
+        <w:t xml:space="preserve">O </w:t>
+      </w:r>
+      <w:proofErr w:type="spellStart"/>
+      <w:r>
+        <w:rPr>
+          <w:rFonts w:ascii="Courier New" w:hAnsi="Courier New" w:cs="Courier New"/>
+          <w:sz w:val="21"/>
+          <w:szCs w:val="21"/>
+        </w:rPr>
+        <w:t>Resource</w:t>
+      </w:r>
+      <w:proofErr w:type="spellEnd"/>
+      <w:r>
+        <w:rPr>
+          <w:rFonts w:ascii="Courier New" w:hAnsi="Courier New" w:cs="Courier New"/>
+          <w:sz w:val="21"/>
+          <w:szCs w:val="21"/>
+        </w:rPr>
+        <w:t xml:space="preserve"> </w:t>
+      </w:r>
+      <w:proofErr w:type="spellStart"/>
+      <w:r>
+        <w:rPr>
+          <w:rFonts w:ascii="Courier New" w:hAnsi="Courier New" w:cs="Courier New"/>
+          <w:sz w:val="21"/>
+          <w:szCs w:val="21"/>
+        </w:rPr>
+        <w:t>Description</w:t>
+      </w:r>
+      <w:proofErr w:type="spellEnd"/>
+      <w:r>
+        <w:rPr>
+          <w:rFonts w:ascii="Courier New" w:hAnsi="Courier New" w:cs="Courier New"/>
+          <w:sz w:val="21"/>
+          <w:szCs w:val="21"/>
+        </w:rPr>
+        <w:t xml:space="preserve"> Framework es una familia de especificaciones de la W3C </w:t>
+      </w:r>
+      <w:r>
+        <w:rPr>
+          <w:rFonts w:ascii="Courier New" w:hAnsi="Courier New" w:cs="Courier New"/>
+          <w:sz w:val="21"/>
+          <w:szCs w:val="21"/>
+        </w:rPr>
+        <w:t>para el intercambio de datos en la WEB.</w:t>
+      </w:r>
+    </w:p>
+    <w:p>
+      <w:pPr>
         <w:pStyle w:val="Textosinformato"/>
         <w:spacing w:line="276" w:lineRule="auto"/>
         <w:rPr>
           <w:rFonts w:ascii="Courier New" w:hAnsi="Courier New" w:cs="Courier New"/>
+        </w:rPr>
+      </w:pPr>
+      <w:r>
+        <w:rPr>
+          <w:rFonts w:ascii="Courier New" w:hAnsi="Courier New" w:cs="Courier New"/>
+        </w:rPr>
+        <w:t xml:space="preserve">SPARQL: </w:t>
+      </w:r>
+      <w:r>
+        <w:rPr>
+          <w:rFonts w:ascii="Courier New" w:hAnsi="Courier New" w:cs="Courier New"/>
+        </w:rPr>
+        <w:t>SPARQL</w:t>
+      </w:r>
+      <w:r>
+        <w:t xml:space="preserve"> </w:t>
+      </w:r>
+      <w:proofErr w:type="spellStart"/>
+      <w:r>
+        <w:rPr>
+          <w:rFonts w:ascii="Courier New" w:hAnsi="Courier New" w:cs="Courier New"/>
+        </w:rPr>
+        <w:t>Protocol</w:t>
+      </w:r>
+      <w:proofErr w:type="spellEnd"/>
+      <w:r>
+        <w:rPr>
+          <w:rFonts w:ascii="Courier New" w:hAnsi="Courier New" w:cs="Courier New"/>
+        </w:rPr>
+        <w:t xml:space="preserve"> and RDF </w:t>
+      </w:r>
+      <w:proofErr w:type="spellStart"/>
+      <w:r>
+        <w:rPr>
+          <w:rFonts w:ascii="Courier New" w:hAnsi="Courier New" w:cs="Courier New"/>
+        </w:rPr>
+        <w:t>Query</w:t>
+      </w:r>
+      <w:proofErr w:type="spellEnd"/>
+      <w:r>
+        <w:rPr>
+          <w:rFonts w:ascii="Courier New" w:hAnsi="Courier New" w:cs="Courier New"/>
+        </w:rPr>
+        <w:t xml:space="preserve"> </w:t>
+      </w:r>
+      <w:proofErr w:type="spellStart"/>
+      <w:r>
+        <w:rPr>
+          <w:rFonts w:ascii="Courier New" w:hAnsi="Courier New" w:cs="Courier New"/>
+        </w:rPr>
+        <w:t>Language</w:t>
+      </w:r>
+      <w:proofErr w:type="spellEnd"/>
+      <w:r>
+        <w:rPr>
+          <w:rFonts w:ascii="Courier New" w:hAnsi="Courier New" w:cs="Courier New"/>
+        </w:rPr>
+        <w:t xml:space="preserve"> o protocolo </w:t>
+      </w:r>
+      <w:proofErr w:type="spellStart"/>
+      <w:r>
+        <w:rPr>
+          <w:rFonts w:ascii="Courier New" w:hAnsi="Courier New" w:cs="Courier New"/>
+        </w:rPr>
+        <w:t>sparql</w:t>
+      </w:r>
+      <w:proofErr w:type="spellEnd"/>
+      <w:r>
+        <w:rPr>
+          <w:rFonts w:ascii="Courier New" w:hAnsi="Courier New" w:cs="Courier New"/>
+        </w:rPr>
+        <w:t xml:space="preserve"> y</w:t>
+      </w:r>
+      <w:r>
+        <w:rPr>
+          <w:rFonts w:ascii="Courier New" w:hAnsi="Courier New" w:cs="Courier New"/>
+        </w:rPr>
+        <w:t xml:space="preserve"> lenguaje de consulta sobre RDF, es el lenguaje de consulta RDF.</w:t>
+      </w:r>
+    </w:p>
+    <w:p>
+      <w:pPr>
+        <w:pStyle w:val="Textosinformato"/>
+        <w:spacing w:line="276" w:lineRule="auto"/>
+        <w:rPr>
+          <w:rFonts w:ascii="Courier New" w:hAnsi="Courier New" w:cs="Courier New"/>
+        </w:rPr>
+      </w:pPr>
+    </w:p>
+    <w:p>
+      <w:pPr>
+        <w:rPr>
+          <w:rFonts w:ascii="Courier New" w:hAnsi="Courier New" w:cs="Courier New"/>
+          <w:sz w:val="21"/>
+          <w:szCs w:val="21"/>
+        </w:rPr>
+      </w:pPr>
+      <w:r>
+        <w:rPr>
+          <w:rFonts w:ascii="Courier New" w:hAnsi="Courier New" w:cs="Courier New"/>
+          <w:sz w:val="21"/>
+          <w:szCs w:val="21"/>
+        </w:rPr>
+        <w:t>RDF/XML: Sintaxis normativa definida por el W3C para expresar un grafo RDF como XML.</w:t>
+      </w:r>
+    </w:p>
+    <w:p>
+      <w:pPr>
+        <w:rPr>
+          <w:rFonts w:ascii="Courier New" w:hAnsi="Courier New" w:cs="Courier New"/>
+          <w:sz w:val="21"/>
+          <w:szCs w:val="21"/>
+        </w:rPr>
+      </w:pPr>
+      <w:r>
+        <w:rPr>
+          <w:rFonts w:ascii="Courier New" w:hAnsi="Courier New" w:cs="Courier New"/>
+          <w:sz w:val="21"/>
+          <w:szCs w:val="21"/>
+        </w:rPr>
+        <w:t xml:space="preserve">JSON-LD: </w:t>
+      </w:r>
+      <w:r>
+        <w:rPr>
+          <w:rFonts w:ascii="Courier New" w:hAnsi="Courier New" w:cs="Courier New"/>
+          <w:sz w:val="21"/>
+          <w:szCs w:val="21"/>
+        </w:rPr>
+        <w:t>JSON-LD</w:t>
+      </w:r>
+      <w:r>
+        <w:rPr>
+          <w:rFonts w:ascii="Courier New" w:hAnsi="Courier New" w:cs="Courier New"/>
+          <w:sz w:val="21"/>
+          <w:szCs w:val="21"/>
+        </w:rPr>
+        <w:t xml:space="preserve"> o JavaScript </w:t>
+      </w:r>
+      <w:proofErr w:type="spellStart"/>
+      <w:r>
+        <w:rPr>
+          <w:rFonts w:ascii="Courier New" w:hAnsi="Courier New" w:cs="Courier New"/>
+          <w:sz w:val="21"/>
+          <w:szCs w:val="21"/>
+        </w:rPr>
+        <w:t>Object</w:t>
+      </w:r>
+      <w:proofErr w:type="spellEnd"/>
+      <w:r>
+        <w:rPr>
+          <w:rFonts w:ascii="Courier New" w:hAnsi="Courier New" w:cs="Courier New"/>
+          <w:sz w:val="21"/>
+          <w:szCs w:val="21"/>
+        </w:rPr>
+        <w:t xml:space="preserve"> </w:t>
+      </w:r>
+      <w:proofErr w:type="spellStart"/>
+      <w:r>
+        <w:rPr>
+          <w:rFonts w:ascii="Courier New" w:hAnsi="Courier New" w:cs="Courier New"/>
+          <w:sz w:val="21"/>
+          <w:szCs w:val="21"/>
+        </w:rPr>
+        <w:t>Notation</w:t>
+      </w:r>
+      <w:proofErr w:type="spellEnd"/>
+      <w:r>
+        <w:rPr>
+          <w:rFonts w:ascii="Courier New" w:hAnsi="Courier New" w:cs="Courier New"/>
+          <w:sz w:val="21"/>
+          <w:szCs w:val="21"/>
+        </w:rPr>
+        <w:t xml:space="preserve"> </w:t>
+      </w:r>
+      <w:proofErr w:type="spellStart"/>
+      <w:r>
+        <w:rPr>
+          <w:rFonts w:ascii="Courier New" w:hAnsi="Courier New" w:cs="Courier New"/>
+          <w:sz w:val="21"/>
+          <w:szCs w:val="21"/>
+        </w:rPr>
+        <w:t>for</w:t>
+      </w:r>
+      <w:proofErr w:type="spellEnd"/>
+      <w:r>
+        <w:rPr>
+          <w:rFonts w:ascii="Courier New" w:hAnsi="Courier New" w:cs="Courier New"/>
+          <w:sz w:val="21"/>
+          <w:szCs w:val="21"/>
+        </w:rPr>
+        <w:t xml:space="preserve"> </w:t>
+      </w:r>
+      <w:proofErr w:type="spellStart"/>
+      <w:r>
+        <w:rPr>
+          <w:rFonts w:ascii="Courier New" w:hAnsi="Courier New" w:cs="Courier New"/>
+          <w:sz w:val="21"/>
+          <w:szCs w:val="21"/>
+        </w:rPr>
+        <w:t>Linked</w:t>
+      </w:r>
+      <w:proofErr w:type="spellEnd"/>
+      <w:r>
+        <w:rPr>
+          <w:rFonts w:ascii="Courier New" w:hAnsi="Courier New" w:cs="Courier New"/>
+          <w:sz w:val="21"/>
+          <w:szCs w:val="21"/>
+        </w:rPr>
+        <w:t xml:space="preserve"> Data,</w:t>
+      </w:r>
+      <w:r>
+        <w:rPr>
+          <w:rFonts w:ascii="Courier New" w:hAnsi="Courier New" w:cs="Courier New"/>
+          <w:sz w:val="21"/>
+          <w:szCs w:val="21"/>
+        </w:rPr>
+        <w:t xml:space="preserve"> es una sintaxis para expresar RDF usando JSON. </w:t>
+      </w:r>
+    </w:p>
+    <w:p>
+      <w:pPr>
+        <w:rPr>
+          <w:rFonts w:ascii="Courier New" w:hAnsi="Courier New" w:cs="Courier New"/>
+          <w:sz w:val="21"/>
+          <w:szCs w:val="21"/>
+        </w:rPr>
+      </w:pPr>
+      <w:proofErr w:type="spellStart"/>
+      <w:r>
+        <w:rPr>
+          <w:rFonts w:ascii="Courier New" w:hAnsi="Courier New" w:cs="Courier New"/>
+          <w:sz w:val="21"/>
+          <w:szCs w:val="21"/>
+        </w:rPr>
+        <w:t>Turtle</w:t>
+      </w:r>
+      <w:proofErr w:type="spellEnd"/>
+      <w:r>
+        <w:rPr>
+          <w:rFonts w:ascii="Courier New" w:hAnsi="Courier New" w:cs="Courier New"/>
+          <w:sz w:val="21"/>
+          <w:szCs w:val="21"/>
+        </w:rPr>
+        <w:t xml:space="preserve">: </w:t>
+      </w:r>
+      <w:proofErr w:type="spellStart"/>
+      <w:r>
+        <w:rPr>
+          <w:rFonts w:ascii="Courier New" w:hAnsi="Courier New" w:cs="Courier New"/>
+          <w:sz w:val="21"/>
+          <w:szCs w:val="21"/>
+        </w:rPr>
+        <w:t>Turtle</w:t>
+      </w:r>
+      <w:proofErr w:type="spellEnd"/>
+      <w:r>
+        <w:rPr>
+          <w:rFonts w:ascii="Courier New" w:hAnsi="Courier New" w:cs="Courier New"/>
+          <w:sz w:val="21"/>
+          <w:szCs w:val="21"/>
+        </w:rPr>
+        <w:t xml:space="preserve"> o </w:t>
+      </w:r>
+      <w:r>
+        <w:rPr>
+          <w:rFonts w:ascii="Courier New" w:hAnsi="Courier New" w:cs="Courier New"/>
+          <w:sz w:val="21"/>
+          <w:szCs w:val="21"/>
+        </w:rPr>
+        <w:t xml:space="preserve">Terse RDF Triple </w:t>
+      </w:r>
+      <w:proofErr w:type="spellStart"/>
+      <w:r>
+        <w:rPr>
+          <w:rFonts w:ascii="Courier New" w:hAnsi="Courier New" w:cs="Courier New"/>
+          <w:sz w:val="21"/>
+          <w:szCs w:val="21"/>
+        </w:rPr>
+        <w:t>Language</w:t>
+      </w:r>
+      <w:proofErr w:type="spellEnd"/>
+      <w:r>
+        <w:rPr>
+          <w:rFonts w:ascii="Courier New" w:hAnsi="Courier New" w:cs="Courier New"/>
+          <w:sz w:val="21"/>
+          <w:szCs w:val="21"/>
+        </w:rPr>
+        <w:t xml:space="preserve">, es una </w:t>
+      </w:r>
+      <w:r>
+        <w:rPr>
+          <w:rFonts w:ascii="Courier New" w:hAnsi="Courier New" w:cs="Courier New"/>
+          <w:sz w:val="21"/>
+          <w:szCs w:val="21"/>
+        </w:rPr>
+        <w:t>sintaxis</w:t>
+      </w:r>
+      <w:r>
+        <w:rPr>
+          <w:rFonts w:ascii="Courier New" w:hAnsi="Courier New" w:cs="Courier New"/>
+          <w:sz w:val="21"/>
+          <w:szCs w:val="21"/>
+        </w:rPr>
+        <w:t xml:space="preserve"> para representar RDF similar a SPARQL.</w:t>
+      </w:r>
+    </w:p>
+    <w:p>
+      <w:pPr>
+        <w:rPr>
+          <w:rFonts w:ascii="Courier New" w:hAnsi="Courier New" w:cs="Courier New"/>
+          <w:sz w:val="21"/>
+          <w:szCs w:val="21"/>
+        </w:rPr>
+      </w:pPr>
+      <w:r>
+        <w:rPr>
+          <w:rFonts w:ascii="Courier New" w:hAnsi="Courier New" w:cs="Courier New"/>
+          <w:sz w:val="21"/>
+          <w:szCs w:val="21"/>
+        </w:rPr>
+        <w:t xml:space="preserve">URI: </w:t>
+      </w:r>
+      <w:r>
+        <w:rPr>
+          <w:rFonts w:ascii="Courier New" w:hAnsi="Courier New" w:cs="Courier New"/>
+          <w:sz w:val="21"/>
+          <w:szCs w:val="21"/>
+        </w:rPr>
+        <w:t xml:space="preserve">Un identificador de recursos uniforme o </w:t>
+      </w:r>
+      <w:proofErr w:type="spellStart"/>
+      <w:r>
+        <w:rPr>
+          <w:rFonts w:ascii="Courier New" w:hAnsi="Courier New" w:cs="Courier New"/>
+          <w:sz w:val="21"/>
+          <w:szCs w:val="21"/>
+        </w:rPr>
+        <w:t>uniform</w:t>
+      </w:r>
+      <w:proofErr w:type="spellEnd"/>
+      <w:r>
+        <w:rPr>
+          <w:rFonts w:ascii="Courier New" w:hAnsi="Courier New" w:cs="Courier New"/>
+          <w:sz w:val="21"/>
+          <w:szCs w:val="21"/>
+        </w:rPr>
+        <w:t xml:space="preserve"> </w:t>
+      </w:r>
+      <w:proofErr w:type="spellStart"/>
+      <w:r>
+        <w:rPr>
+          <w:rFonts w:ascii="Courier New" w:hAnsi="Courier New" w:cs="Courier New"/>
+          <w:sz w:val="21"/>
+          <w:szCs w:val="21"/>
+        </w:rPr>
+        <w:t>resource</w:t>
+      </w:r>
+      <w:proofErr w:type="spellEnd"/>
+      <w:r>
+        <w:rPr>
+          <w:rFonts w:ascii="Courier New" w:hAnsi="Courier New" w:cs="Courier New"/>
+          <w:sz w:val="21"/>
+          <w:szCs w:val="21"/>
+        </w:rPr>
+        <w:t xml:space="preserve"> </w:t>
+      </w:r>
+      <w:proofErr w:type="spellStart"/>
+      <w:r>
+        <w:rPr>
+          <w:rFonts w:ascii="Courier New" w:hAnsi="Courier New" w:cs="Courier New"/>
+          <w:sz w:val="21"/>
+          <w:szCs w:val="21"/>
+        </w:rPr>
+        <w:t>identifier</w:t>
+      </w:r>
+      <w:proofErr w:type="spellEnd"/>
+      <w:r>
+        <w:rPr>
+          <w:rFonts w:ascii="Courier New" w:hAnsi="Courier New" w:cs="Courier New"/>
+          <w:sz w:val="21"/>
+          <w:szCs w:val="21"/>
+        </w:rPr>
+        <w:t xml:space="preserve"> </w:t>
+      </w:r>
+      <w:r>
+        <w:rPr>
+          <w:rFonts w:ascii="Courier New" w:hAnsi="Courier New" w:cs="Courier New"/>
+          <w:sz w:val="21"/>
+          <w:szCs w:val="21"/>
+        </w:rPr>
+        <w:t>es una cadena de caracteres que identifica los recursos de una red de forma unívoca.</w:t>
+      </w:r>
+    </w:p>
+    <w:p>
+      <w:pPr>
+        <w:rPr>
+          <w:rFonts w:ascii="Courier New" w:hAnsi="Courier New" w:cs="Courier New"/>
+          <w:sz w:val="21"/>
+          <w:szCs w:val="21"/>
+        </w:rPr>
+      </w:pPr>
+      <w:r>
+        <w:rPr>
+          <w:rFonts w:ascii="Courier New" w:hAnsi="Courier New" w:cs="Courier New"/>
+          <w:sz w:val="21"/>
+          <w:szCs w:val="21"/>
+        </w:rPr>
+        <w:t xml:space="preserve">Triple </w:t>
+      </w:r>
+      <w:proofErr w:type="spellStart"/>
+      <w:r>
+        <w:rPr>
+          <w:rFonts w:ascii="Courier New" w:hAnsi="Courier New" w:cs="Courier New"/>
+          <w:sz w:val="21"/>
+          <w:szCs w:val="21"/>
+        </w:rPr>
+        <w:t>Store</w:t>
+      </w:r>
+      <w:proofErr w:type="spellEnd"/>
+      <w:r>
+        <w:rPr>
+          <w:rFonts w:ascii="Courier New" w:hAnsi="Courier New" w:cs="Courier New"/>
+          <w:sz w:val="21"/>
+          <w:szCs w:val="21"/>
+        </w:rPr>
+        <w:t>:</w:t>
+      </w:r>
+      <w:r>
+        <w:t xml:space="preserve"> </w:t>
+      </w:r>
+      <w:r>
+        <w:rPr>
+          <w:rFonts w:ascii="Courier New" w:hAnsi="Courier New" w:cs="Courier New"/>
+          <w:sz w:val="21"/>
+          <w:szCs w:val="21"/>
+        </w:rPr>
+        <w:t>Base de datos orientada a grafos.</w:t>
+      </w:r>
+    </w:p>
+    <w:p>
+      <w:pPr>
+        <w:rPr>
+          <w:rFonts w:ascii="Courier New" w:hAnsi="Courier New" w:cs="Courier New"/>
+          <w:sz w:val="21"/>
+          <w:szCs w:val="21"/>
+        </w:rPr>
+      </w:pPr>
+      <w:r>
+        <w:rPr>
+          <w:rFonts w:ascii="Courier New" w:hAnsi="Courier New" w:cs="Courier New"/>
+          <w:sz w:val="21"/>
+          <w:szCs w:val="21"/>
+        </w:rPr>
+        <w:t xml:space="preserve">SPARQL </w:t>
+      </w:r>
+      <w:proofErr w:type="spellStart"/>
+      <w:r>
+        <w:rPr>
+          <w:rFonts w:ascii="Courier New" w:hAnsi="Courier New" w:cs="Courier New"/>
+          <w:sz w:val="21"/>
+          <w:szCs w:val="21"/>
+        </w:rPr>
+        <w:t>Endpoint</w:t>
+      </w:r>
+      <w:proofErr w:type="spellEnd"/>
+      <w:r>
+        <w:rPr>
+          <w:rFonts w:ascii="Courier New" w:hAnsi="Courier New" w:cs="Courier New"/>
+          <w:sz w:val="21"/>
+          <w:szCs w:val="21"/>
+        </w:rPr>
+        <w:t xml:space="preserve">: </w:t>
+      </w:r>
+      <w:r>
+        <w:rPr>
+          <w:rFonts w:ascii="Courier New" w:hAnsi="Courier New" w:cs="Courier New"/>
+          <w:sz w:val="21"/>
+          <w:szCs w:val="21"/>
+        </w:rPr>
+        <w:t>Interfaz web con una funcionalidad,</w:t>
+      </w:r>
+      <w:r>
+        <w:rPr>
+          <w:rFonts w:ascii="Courier New" w:hAnsi="Courier New" w:cs="Courier New"/>
+          <w:sz w:val="21"/>
+          <w:szCs w:val="21"/>
+        </w:rPr>
+        <w:t xml:space="preserve"> ejecutar consultas SPARQL sobre una triple </w:t>
+      </w:r>
+      <w:proofErr w:type="spellStart"/>
+      <w:r>
+        <w:rPr>
+          <w:rFonts w:ascii="Courier New" w:hAnsi="Courier New" w:cs="Courier New"/>
+          <w:sz w:val="21"/>
+          <w:szCs w:val="21"/>
+        </w:rPr>
+        <w:t>store</w:t>
+      </w:r>
+      <w:proofErr w:type="spellEnd"/>
+      <w:r>
+        <w:rPr>
+          <w:rFonts w:ascii="Courier New" w:hAnsi="Courier New" w:cs="Courier New"/>
+          <w:sz w:val="21"/>
+          <w:szCs w:val="21"/>
+        </w:rPr>
+        <w:t>.</w:t>
+      </w:r>
+    </w:p>
+    <w:p>
+      <w:pPr>
+        <w:rPr>
+          <w:rFonts w:ascii="Courier New" w:hAnsi="Courier New" w:cs="Courier New"/>
+          <w:sz w:val="21"/>
+          <w:szCs w:val="21"/>
+        </w:rPr>
+      </w:pPr>
+      <w:r>
+        <w:rPr>
+          <w:rFonts w:ascii="Courier New" w:hAnsi="Courier New" w:cs="Courier New"/>
+          <w:sz w:val="21"/>
+          <w:szCs w:val="21"/>
+        </w:rPr>
+        <w:t xml:space="preserve">Framework: Un </w:t>
+      </w:r>
+      <w:proofErr w:type="spellStart"/>
+      <w:r>
+        <w:rPr>
+          <w:rFonts w:ascii="Courier New" w:hAnsi="Courier New" w:cs="Courier New"/>
+          <w:sz w:val="21"/>
+          <w:szCs w:val="21"/>
+        </w:rPr>
+        <w:t>framework</w:t>
+      </w:r>
+      <w:proofErr w:type="spellEnd"/>
+      <w:r>
+        <w:rPr>
+          <w:rFonts w:ascii="Courier New" w:hAnsi="Courier New" w:cs="Courier New"/>
+          <w:sz w:val="21"/>
+          <w:szCs w:val="21"/>
+        </w:rPr>
+        <w:t xml:space="preserve"> o entorno de trabajo es un conjunto estandarizado de </w:t>
+      </w:r>
+      <w:proofErr w:type="spellStart"/>
+      <w:proofErr w:type="gramStart"/>
+      <w:r>
+        <w:rPr>
+          <w:rFonts w:ascii="Courier New" w:hAnsi="Courier New" w:cs="Courier New"/>
+          <w:sz w:val="21"/>
+          <w:szCs w:val="21"/>
+        </w:rPr>
+        <w:t>practicas</w:t>
+      </w:r>
+      <w:proofErr w:type="spellEnd"/>
+      <w:proofErr w:type="gramEnd"/>
+      <w:r>
+        <w:rPr>
+          <w:rFonts w:ascii="Courier New" w:hAnsi="Courier New" w:cs="Courier New"/>
+          <w:sz w:val="21"/>
+          <w:szCs w:val="21"/>
+        </w:rPr>
+        <w:t xml:space="preserve"> o procedimientos para la realización de </w:t>
+      </w:r>
+      <w:r>
+        <w:rPr>
+          <w:rFonts w:ascii="Courier New" w:hAnsi="Courier New" w:cs="Courier New"/>
+          <w:sz w:val="21"/>
+          <w:szCs w:val="21"/>
+        </w:rPr>
+        <w:lastRenderedPageBreak/>
+        <w:t xml:space="preserve">un determinado trabajo que sirve como precedente para resolver problemas de la misma naturaleza. </w:t>
+      </w:r>
+    </w:p>
+    <w:p>
+      <w:pPr>
+        <w:rPr>
+          <w:rFonts w:ascii="Courier New" w:hAnsi="Courier New" w:cs="Courier New"/>
+          <w:sz w:val="21"/>
+          <w:szCs w:val="21"/>
+        </w:rPr>
+      </w:pPr>
+      <w:r>
+        <w:rPr>
+          <w:rFonts w:ascii="Courier New" w:hAnsi="Courier New" w:cs="Courier New"/>
+          <w:sz w:val="21"/>
+          <w:szCs w:val="21"/>
+        </w:rPr>
+        <w:t xml:space="preserve">EDT: EDT o estructura de descomposición de trabajo </w:t>
+      </w:r>
+    </w:p>
+    <w:p>
+      <w:pPr>
+        <w:rPr>
+          <w:rFonts w:ascii="Courier New" w:hAnsi="Courier New" w:cs="Courier New"/>
+          <w:sz w:val="21"/>
+          <w:szCs w:val="21"/>
+        </w:rPr>
+      </w:pPr>
+      <w:r>
+        <w:rPr>
+          <w:rFonts w:ascii="Courier New" w:hAnsi="Courier New" w:cs="Courier New"/>
+          <w:sz w:val="21"/>
+          <w:szCs w:val="21"/>
+        </w:rPr>
+        <w:t>Front-</w:t>
+      </w:r>
+      <w:proofErr w:type="spellStart"/>
+      <w:r>
+        <w:rPr>
+          <w:rFonts w:ascii="Courier New" w:hAnsi="Courier New" w:cs="Courier New"/>
+          <w:sz w:val="21"/>
+          <w:szCs w:val="21"/>
+        </w:rPr>
+        <w:t>end</w:t>
+      </w:r>
+      <w:proofErr w:type="spellEnd"/>
+      <w:r>
+        <w:rPr>
+          <w:rFonts w:ascii="Courier New" w:hAnsi="Courier New" w:cs="Courier New"/>
+          <w:sz w:val="21"/>
+          <w:szCs w:val="21"/>
+        </w:rPr>
+        <w:t xml:space="preserve">: En desarrollo web hace referencia a la capa de presentación, a la parte del software con la que el usuario </w:t>
+      </w:r>
+      <w:proofErr w:type="spellStart"/>
+      <w:r>
+        <w:rPr>
+          <w:rFonts w:ascii="Courier New" w:hAnsi="Courier New" w:cs="Courier New"/>
+          <w:sz w:val="21"/>
+          <w:szCs w:val="21"/>
+        </w:rPr>
+        <w:t>interactua</w:t>
+      </w:r>
+      <w:proofErr w:type="spellEnd"/>
+      <w:r>
+        <w:rPr>
+          <w:rFonts w:ascii="Courier New" w:hAnsi="Courier New" w:cs="Courier New"/>
+          <w:sz w:val="21"/>
+          <w:szCs w:val="21"/>
+        </w:rPr>
+        <w:t>.</w:t>
+      </w:r>
+    </w:p>
+    <w:p>
+      <w:pPr>
+        <w:rPr>
+          <w:rFonts w:ascii="Courier New" w:hAnsi="Courier New" w:cs="Courier New"/>
+          <w:sz w:val="21"/>
+          <w:szCs w:val="21"/>
           <w:lang w:val="en-US"/>
         </w:rPr>
       </w:pPr>
+      <w:r>
+        <w:rPr>
+          <w:rFonts w:ascii="Courier New" w:hAnsi="Courier New" w:cs="Courier New"/>
+          <w:sz w:val="21"/>
+          <w:szCs w:val="21"/>
+          <w:lang w:val="en-US"/>
+        </w:rPr>
+        <w:t>Linked data fronted /</w:t>
+      </w:r>
+      <w:proofErr w:type="spellStart"/>
+      <w:r>
+        <w:rPr>
+          <w:rFonts w:ascii="Courier New" w:hAnsi="Courier New" w:cs="Courier New"/>
+          <w:sz w:val="21"/>
+          <w:szCs w:val="21"/>
+          <w:lang w:val="en-US"/>
+        </w:rPr>
+        <w:t>servidor</w:t>
+      </w:r>
+      <w:proofErr w:type="spellEnd"/>
+      <w:r>
+        <w:rPr>
+          <w:rFonts w:ascii="Courier New" w:hAnsi="Courier New" w:cs="Courier New"/>
+          <w:sz w:val="21"/>
+          <w:szCs w:val="21"/>
+          <w:lang w:val="en-US"/>
+        </w:rPr>
+        <w:t xml:space="preserve"> linked data¿</w:t>
+      </w:r>
       <w:proofErr w:type="gramStart"/>
       <w:r>
         <w:rPr>
           <w:rFonts w:ascii="Courier New" w:hAnsi="Courier New" w:cs="Courier New"/>
+          <w:sz w:val="21"/>
+          <w:szCs w:val="21"/>
           <w:lang w:val="en-US"/>
         </w:rPr>
-        <w:t>ad</w:t>
+        <w:t>?:</w:t>
       </w:r>
       <w:proofErr w:type="gramEnd"/>
     </w:p>
     <w:p>
       <w:pPr>
-        <w:pStyle w:val="Textosinformato"/>
-        <w:spacing w:line="276" w:lineRule="auto"/>
-        <w:rPr>
-          <w:rFonts w:ascii="Courier New" w:hAnsi="Courier New" w:cs="Courier New"/>
+        <w:rPr>
+          <w:rFonts w:ascii="Courier New" w:hAnsi="Courier New" w:cs="Courier New"/>
+          <w:sz w:val="21"/>
+          <w:szCs w:val="21"/>
           <w:lang w:val="en-US"/>
         </w:rPr>
       </w:pPr>
+      <w:proofErr w:type="spellStart"/>
+      <w:r>
+        <w:rPr>
+          <w:rFonts w:ascii="Courier New" w:hAnsi="Courier New" w:cs="Courier New"/>
+          <w:sz w:val="21"/>
+          <w:szCs w:val="21"/>
+          <w:lang w:val="en-US"/>
+        </w:rPr>
+        <w:t>Grel</w:t>
+      </w:r>
+      <w:proofErr w:type="spellEnd"/>
+      <w:r>
+        <w:rPr>
+          <w:rFonts w:ascii="Courier New" w:hAnsi="Courier New" w:cs="Courier New"/>
+          <w:sz w:val="21"/>
+          <w:szCs w:val="21"/>
+          <w:lang w:val="en-US"/>
+        </w:rPr>
+        <w:t xml:space="preserve">: </w:t>
+      </w:r>
     </w:p>
     <w:p>
       <w:pPr>
-        <w:pStyle w:val="Textosinformato"/>
-        <w:spacing w:line="276" w:lineRule="auto"/>
-        <w:rPr>
-          <w:rFonts w:ascii="Courier New" w:hAnsi="Courier New" w:cs="Courier New"/>
-          <w:b/>
-          <w:sz w:val="40"/>
-          <w:szCs w:val="48"/>
-          <w:lang w:val="en-US"/>
-        </w:rPr>
-      </w:pPr>
-    </w:p>
-    <w:p>
-      <w:pPr>
-        <w:pStyle w:val="Textosinformato"/>
-        <w:spacing w:line="276" w:lineRule="auto"/>
-        <w:rPr>
-          <w:rFonts w:ascii="Courier New" w:hAnsi="Courier New" w:cs="Courier New"/>
-          <w:b/>
-          <w:sz w:val="40"/>
-          <w:szCs w:val="48"/>
-        </w:rPr>
-      </w:pPr>
-      <w:r>
-        <w:rPr>
-          <w:rFonts w:ascii="Courier New" w:hAnsi="Courier New" w:cs="Courier New"/>
-          <w:b/>
-          <w:sz w:val="40"/>
-          <w:szCs w:val="48"/>
-        </w:rPr>
-        <w:t>Glosario</w:t>
-      </w:r>
-    </w:p>
-    <w:p>
-      <w:pPr>
-        <w:pStyle w:val="Textosinformato"/>
-        <w:spacing w:line="276" w:lineRule="auto"/>
-        <w:rPr>
-          <w:rFonts w:ascii="Courier New" w:hAnsi="Courier New" w:cs="Courier New"/>
-          <w:b/>
-          <w:sz w:val="40"/>
-          <w:szCs w:val="48"/>
-        </w:rPr>
-      </w:pPr>
-    </w:p>
-    <w:p>
-      <w:pPr>
         <w:rPr>
           <w:rFonts w:ascii="Courier New" w:hAnsi="Courier New" w:cs="Courier New"/>
           <w:sz w:val="21"/>
           <w:szCs w:val="21"/>
+          <w:lang w:val="en-US"/>
         </w:rPr>
       </w:pPr>
       <w:r>
@@ -8143,92 +8863,20 @@
           <w:rFonts w:ascii="Courier New" w:hAnsi="Courier New" w:cs="Courier New"/>
           <w:sz w:val="21"/>
           <w:szCs w:val="21"/>
-        </w:rPr>
-        <w:t>API</w:t>
-      </w:r>
-      <w:r>
-        <w:rPr>
-          <w:rFonts w:ascii="Courier New" w:hAnsi="Courier New" w:cs="Courier New"/>
-          <w:sz w:val="21"/>
-          <w:szCs w:val="21"/>
-        </w:rPr>
-        <w:t>:</w:t>
-      </w:r>
-      <w:r>
-        <w:rPr>
-          <w:rFonts w:ascii="Courier New" w:hAnsi="Courier New" w:cs="Courier New"/>
-          <w:sz w:val="21"/>
-          <w:szCs w:val="21"/>
-        </w:rPr>
-        <w:t xml:space="preserve"> Agrupación de procesos, métodos o procedimientos que ofrece una librería para su utilización por otro software como capa de abstracción. </w:t>
-      </w:r>
-    </w:p>
-    <w:p>
-      <w:pPr>
-        <w:rPr>
-          <w:rFonts w:ascii="Courier New" w:hAnsi="Courier New" w:cs="Courier New"/>
-          <w:sz w:val="21"/>
-          <w:szCs w:val="21"/>
-        </w:rPr>
-      </w:pPr>
-      <w:r>
-        <w:rPr>
-          <w:rFonts w:ascii="Courier New" w:hAnsi="Courier New" w:cs="Courier New"/>
-          <w:sz w:val="21"/>
-          <w:szCs w:val="21"/>
-        </w:rPr>
-        <w:t>CSV:</w:t>
-      </w:r>
-      <w:r>
-        <w:rPr>
-          <w:rFonts w:ascii="Courier New" w:hAnsi="Courier New" w:cs="Courier New"/>
-          <w:sz w:val="21"/>
-          <w:szCs w:val="21"/>
-        </w:rPr>
-        <w:t xml:space="preserve"> Documento de formato libre utilizado para representar datos en forma tabular, siendo </w:t>
-      </w:r>
-      <w:proofErr w:type="gramStart"/>
-      <w:r>
-        <w:rPr>
-          <w:rFonts w:ascii="Courier New" w:hAnsi="Courier New" w:cs="Courier New"/>
-          <w:sz w:val="21"/>
-          <w:szCs w:val="21"/>
-        </w:rPr>
-        <w:t>los</w:t>
-      </w:r>
-      <w:proofErr w:type="gramEnd"/>
-      <w:r>
-        <w:rPr>
-          <w:rFonts w:ascii="Courier New" w:hAnsi="Courier New" w:cs="Courier New"/>
-          <w:sz w:val="21"/>
-          <w:szCs w:val="21"/>
-        </w:rPr>
-        <w:t xml:space="preserve"> columnas separadas por coma o punto y coma y las filas por saltos de línea.</w:t>
-      </w:r>
-      <w:r>
-        <w:rPr>
-          <w:rFonts w:ascii="Courier New" w:hAnsi="Courier New" w:cs="Courier New"/>
-          <w:sz w:val="21"/>
-          <w:szCs w:val="21"/>
-        </w:rPr>
-        <w:t xml:space="preserve"> </w:t>
-      </w:r>
-    </w:p>
-    <w:p>
-      <w:pPr>
-        <w:pStyle w:val="Textosinformato"/>
-        <w:spacing w:line="276" w:lineRule="auto"/>
-        <w:rPr>
-          <w:rFonts w:ascii="Courier New" w:hAnsi="Courier New" w:cs="Courier New"/>
-          <w:b/>
-          <w:sz w:val="40"/>
-          <w:szCs w:val="48"/>
-        </w:rPr>
-      </w:pPr>
+          <w:lang w:val="en-US"/>
+        </w:rPr>
+        <w:t>SHACL</w:t>
+      </w:r>
       <w:bookmarkStart w:id="0" w:name="_GoBack"/>
       <w:bookmarkEnd w:id="0"/>
     </w:p>
-    <w:p/>
+    <w:p>
+      <w:pPr>
+        <w:rPr>
+          <w:lang w:val="en-US"/>
+        </w:rPr>
+      </w:pPr>
+    </w:p>
     <w:p>
       <w:pPr>
         <w:pStyle w:val="EstiloMishelTFG"/>
@@ -8313,14 +8961,7 @@
         <w:rPr>
           <w:rFonts w:ascii="Courier New" w:hAnsi="Courier New" w:cs="Courier New"/>
         </w:rPr>
-        <w:t xml:space="preserve">El concepto de Datos Abiertos, es una filosofía que tiene como objetivo poner a disposición de la sociedad, de forma accesible y reutilizable, determinados tipos de datos para favorecer su </w:t>
-      </w:r>
-      <w:r>
-        <w:rPr>
-          <w:rFonts w:ascii="Courier New" w:hAnsi="Courier New" w:cs="Courier New"/>
-        </w:rPr>
-        <w:lastRenderedPageBreak/>
-        <w:t xml:space="preserve">integración en la cadena de valor, garantizar la transparencia y facilitar la interoperabilidad. </w:t>
+        <w:t xml:space="preserve">El concepto de Datos Abiertos, es una filosofía que tiene como objetivo poner a disposición de la sociedad, de forma accesible y reutilizable, determinados tipos de datos para favorecer su integración en la cadena de valor, garantizar la transparencia y facilitar la interoperabilidad. </w:t>
       </w:r>
     </w:p>
     <w:p>
@@ -8395,7 +9036,14 @@
         <w:rPr>
           <w:rFonts w:ascii="Courier New" w:hAnsi="Courier New" w:cs="Courier New"/>
         </w:rPr>
-        <w:t>Esta vinculación entre datos distribuidos permite dar mayor significancia a los datos publicados dado que en este formato se puede extraer mucha más información y de mayor utilidad que de CSVs, XMLs y otras formas de almacenaje. Esto permite que los datos publicados de esta forma sean más accesibles, reusables e integrables, características que se alinean con la filosofía de Datos Abiertos y, por tanto, permiten pensar en los Datos Enlazados como una solución tecnológica adecuada para dar soporte a los Datos abiertos.</w:t>
+        <w:t xml:space="preserve">Esta vinculación entre datos distribuidos permite dar mayor significancia a los datos publicados dado que en este formato se puede extraer mucha más información y de mayor utilidad que de CSVs, XMLs y otras formas de almacenaje. Esto permite que los datos publicados de esta forma sean más accesibles, reusables e </w:t>
+      </w:r>
+      <w:r>
+        <w:rPr>
+          <w:rFonts w:ascii="Courier New" w:hAnsi="Courier New" w:cs="Courier New"/>
+        </w:rPr>
+        <w:lastRenderedPageBreak/>
+        <w:t>integrables, características que se alinean con la filosofía de Datos Abiertos y, por tanto, permiten pensar en los Datos Enlazados como una solución tecnológica adecuada para dar soporte a los Datos abiertos.</w:t>
       </w:r>
     </w:p>
     <w:p>
@@ -8762,7 +9410,6 @@
           <w:sz w:val="21"/>
           <w:szCs w:val="21"/>
         </w:rPr>
-        <w:lastRenderedPageBreak/>
         <w:t>Objeto</w:t>
       </w:r>
       <w:r>
@@ -8982,6 +9629,7 @@
           <w:noProof/>
           <w:lang w:eastAsia="es-ES"/>
         </w:rPr>
+        <w:lastRenderedPageBreak/>
         <w:drawing>
           <wp:inline distT="0" distB="0" distL="0" distR="0" wp14:anchorId="600BA214" wp14:editId="3955C371">
             <wp:extent cx="5400040" cy="1399196"/>
@@ -9484,7 +10132,6 @@
       <w:bookmarkStart w:id="15" w:name="_Toc499993389"/>
       <w:bookmarkStart w:id="16" w:name="_Toc500783580"/>
       <w:r>
-        <w:lastRenderedPageBreak/>
         <w:t>Descripción y situación del trabajo</w:t>
       </w:r>
       <w:bookmarkEnd w:id="14"/>
@@ -9693,6 +10340,7 @@
           <w:sz w:val="21"/>
           <w:szCs w:val="21"/>
         </w:rPr>
+        <w:lastRenderedPageBreak/>
         <w:t xml:space="preserve">Para darle al usuario la posibilidad de consumir la información generada se creará una interfaz web que actuará de SPARQL endpoint en el que podrá </w:t>
       </w:r>
       <w:r>
@@ -10007,7 +10655,6 @@
         <w:rPr>
           <w:rFonts w:ascii="Courier New" w:hAnsi="Courier New" w:cs="Courier New"/>
         </w:rPr>
-        <w:lastRenderedPageBreak/>
         <w:t>llevar</w:t>
       </w:r>
       <w:r>
@@ -10117,7 +10764,14 @@
         <w:rPr>
           <w:rFonts w:ascii="Courier New" w:hAnsi="Courier New" w:cs="Courier New"/>
         </w:rPr>
-        <w:t>Como objetivos secundarios, la creación de un SPARQL endpoint de consulta y gestión de los datos en el que se representarán la información de distintas formas gráficas. Por último un servidor Linked Data con negociación de contenido en el que la información podrá ser consumida tanto por agente como por humanos.</w:t>
+        <w:t xml:space="preserve">Como objetivos secundarios, la creación de un SPARQL endpoint de consulta y gestión de los datos en el que se representarán la </w:t>
+      </w:r>
+      <w:r>
+        <w:rPr>
+          <w:rFonts w:ascii="Courier New" w:hAnsi="Courier New" w:cs="Courier New"/>
+        </w:rPr>
+        <w:lastRenderedPageBreak/>
+        <w:t>información de distintas formas gráficas. Por último un servidor Linked Data con negociación de contenido en el que la información podrá ser consumida tanto por agente como por humanos.</w:t>
       </w:r>
     </w:p>
     <w:p>
@@ -10416,7 +11070,6 @@
           <w:noProof/>
           <w:lang w:eastAsia="es-ES"/>
         </w:rPr>
-        <w:lastRenderedPageBreak/>
         <w:drawing>
           <wp:inline distT="0" distB="0" distL="0" distR="0" wp14:anchorId="21E3F080" wp14:editId="408E2D40">
             <wp:extent cx="5076825" cy="2628900"/>
@@ -10535,6 +11188,7 @@
       <w:bookmarkStart w:id="31" w:name="_Toc499993395"/>
       <w:bookmarkStart w:id="32" w:name="_Toc500783585"/>
       <w:r>
+        <w:lastRenderedPageBreak/>
         <w:t>Alcance</w:t>
       </w:r>
       <w:bookmarkEnd w:id="30"/>
@@ -10745,25 +11399,7 @@
         <w:rPr>
           <w:rFonts w:ascii="Courier New" w:hAnsi="Courier New" w:cs="Courier New"/>
         </w:rPr>
-        <w:t>El alcance de este proyecto se definirá mediante el siguiente diagrama EDT</w:t>
-      </w:r>
-      <w:r>
-        <w:rPr>
-          <w:rFonts w:ascii="Courier New" w:hAnsi="Courier New" w:cs="Courier New"/>
-        </w:rPr>
-        <w:t xml:space="preserve"> o estructura de descomposición del t</w:t>
-      </w:r>
-      <w:r>
-        <w:rPr>
-          <w:rFonts w:ascii="Courier New" w:hAnsi="Courier New" w:cs="Courier New"/>
-        </w:rPr>
-        <w:t>rabajo</w:t>
-      </w:r>
-      <w:r>
-        <w:rPr>
-          <w:rFonts w:ascii="Courier New" w:hAnsi="Courier New" w:cs="Courier New"/>
-        </w:rPr>
-        <w:t xml:space="preserve">, donde </w:t>
+        <w:t xml:space="preserve">El alcance de este proyecto se definirá mediante el siguiente diagrama EDT, donde </w:t>
       </w:r>
       <w:r>
         <w:rPr>
@@ -18840,7 +19476,15 @@
                   <w:sz w:val="21"/>
                   <w:szCs w:val="21"/>
                 </w:rPr>
-                <m:t>Duración estimada(meses)</m:t>
+                <m:t>Du</m:t>
+              </m:r>
+              <m:r>
+                <w:rPr>
+                  <w:rFonts w:ascii="Cambria Math" w:hAnsi="Cambria Math" w:cs="Courier New"/>
+                  <w:sz w:val="21"/>
+                  <w:szCs w:val="21"/>
+                </w:rPr>
+                <m:t>ración estimada(meses)</m:t>
               </m:r>
             </m:den>
           </m:f>
@@ -32422,6 +33066,220 @@
         <w:t xml:space="preserve"> -&gt;DEF API</w:t>
       </w:r>
     </w:p>
+    <w:p>
+      <w:pPr>
+        <w:rPr>
+          <w:lang w:val="en-US"/>
+        </w:rPr>
+      </w:pPr>
+      <w:r>
+        <w:rPr>
+          <w:lang w:val="en-US"/>
+        </w:rPr>
+        <w:t xml:space="preserve">[7] </w:t>
+      </w:r>
+      <w:hyperlink r:id="rId21" w:history="1">
+        <w:r>
+          <w:rPr>
+            <w:rStyle w:val="Hipervnculo"/>
+            <w:lang w:val="en-US"/>
+          </w:rPr>
+          <w:t>https://es.wikipedia.org/wiki/Valores_separados_por_comas</w:t>
+        </w:r>
+      </w:hyperlink>
+      <w:r>
+        <w:rPr>
+          <w:lang w:val="en-US"/>
+        </w:rPr>
+        <w:t xml:space="preserve">   -&gt; </w:t>
+      </w:r>
+      <w:proofErr w:type="spellStart"/>
+      <w:r>
+        <w:rPr>
+          <w:lang w:val="en-US"/>
+        </w:rPr>
+        <w:t>def</w:t>
+      </w:r>
+      <w:proofErr w:type="spellEnd"/>
+      <w:r>
+        <w:rPr>
+          <w:lang w:val="en-US"/>
+        </w:rPr>
+        <w:t xml:space="preserve"> </w:t>
+      </w:r>
+      <w:proofErr w:type="spellStart"/>
+      <w:r>
+        <w:rPr>
+          <w:lang w:val="en-US"/>
+        </w:rPr>
+        <w:t>csv</w:t>
+      </w:r>
+      <w:proofErr w:type="spellEnd"/>
+    </w:p>
+    <w:p>
+      <w:pPr>
+        <w:rPr>
+          <w:u w:val="single"/>
+          <w:lang w:val="en-US"/>
+        </w:rPr>
+      </w:pPr>
+      <w:hyperlink r:id="rId22" w:history="1">
+        <w:r>
+          <w:rPr>
+            <w:rStyle w:val="Hipervnculo"/>
+            <w:lang w:val="en-US"/>
+          </w:rPr>
+          <w:t>https://es.wikipedia.org/wiki/RDF/XML</w:t>
+        </w:r>
+      </w:hyperlink>
+      <w:r>
+        <w:rPr>
+          <w:u w:val="single"/>
+          <w:lang w:val="en-US"/>
+        </w:rPr>
+        <w:t xml:space="preserve">  -&gt; DEF RDF/XML</w:t>
+      </w:r>
+    </w:p>
+    <w:p>
+      <w:pPr>
+        <w:rPr>
+          <w:u w:val="single"/>
+          <w:lang w:val="en-US"/>
+        </w:rPr>
+      </w:pPr>
+      <w:hyperlink r:id="rId23" w:history="1">
+        <w:r>
+          <w:rPr>
+            <w:rStyle w:val="Hipervnculo"/>
+            <w:lang w:val="en-US"/>
+          </w:rPr>
+          <w:t>https://es.wikipedia.org/wiki/Turtle_(sintaxis)</w:t>
+        </w:r>
+      </w:hyperlink>
+      <w:r>
+        <w:rPr>
+          <w:u w:val="single"/>
+          <w:lang w:val="en-US"/>
+        </w:rPr>
+        <w:t xml:space="preserve"> </w:t>
+      </w:r>
+      <w:r>
+        <w:rPr>
+          <w:u w:val="single"/>
+          <w:lang w:val="en-US"/>
+        </w:rPr>
+        <w:sym w:font="Wingdings" w:char="F0E0"/>
+      </w:r>
+      <w:r>
+        <w:rPr>
+          <w:u w:val="single"/>
+          <w:lang w:val="en-US"/>
+        </w:rPr>
+        <w:t xml:space="preserve"> TURTLE</w:t>
+      </w:r>
+    </w:p>
+    <w:p>
+      <w:pPr>
+        <w:rPr>
+          <w:u w:val="single"/>
+          <w:lang w:val="en-US"/>
+        </w:rPr>
+      </w:pPr>
+      <w:hyperlink r:id="rId24" w:history="1">
+        <w:r>
+          <w:rPr>
+            <w:rStyle w:val="Hipervnculo"/>
+            <w:lang w:val="en-US"/>
+          </w:rPr>
+          <w:t>https://es.wikipedia.org/wiki/JSON-LD</w:t>
+        </w:r>
+      </w:hyperlink>
+      <w:r>
+        <w:rPr>
+          <w:u w:val="single"/>
+          <w:lang w:val="en-US"/>
+        </w:rPr>
+        <w:t xml:space="preserve"> -&gt; JSON LD</w:t>
+      </w:r>
+    </w:p>
+    <w:p>
+      <w:pPr>
+        <w:rPr>
+          <w:lang w:val="en-US"/>
+        </w:rPr>
+      </w:pPr>
+      <w:hyperlink r:id="rId25" w:history="1">
+        <w:r>
+          <w:rPr>
+            <w:rStyle w:val="Hipervnculo"/>
+            <w:lang w:val="en-US"/>
+          </w:rPr>
+          <w:t>https://es.wikipedia.org/wiki/Framework</w:t>
+        </w:r>
+      </w:hyperlink>
+      <w:r>
+        <w:rPr>
+          <w:lang w:val="en-US"/>
+        </w:rPr>
+        <w:t xml:space="preserve"> -&gt; FRAMEWORK</w:t>
+      </w:r>
+    </w:p>
+    <w:p>
+      <w:pPr>
+        <w:rPr>
+          <w:u w:val="single"/>
+          <w:lang w:val="en-US"/>
+        </w:rPr>
+      </w:pPr>
+      <w:hyperlink r:id="rId26" w:history="1">
+        <w:r>
+          <w:rPr>
+            <w:rStyle w:val="Hipervnculo"/>
+            <w:lang w:val="en-US"/>
+          </w:rPr>
+          <w:t>https://es.wikipedia.org/wiki/Resource_Description_Framework</w:t>
+        </w:r>
+      </w:hyperlink>
+      <w:r>
+        <w:rPr>
+          <w:u w:val="single"/>
+          <w:lang w:val="en-US"/>
+        </w:rPr>
+        <w:t xml:space="preserve"> --&gt; RDF</w:t>
+      </w:r>
+    </w:p>
+    <w:p>
+      <w:pPr>
+        <w:rPr>
+          <w:u w:val="single"/>
+          <w:lang w:val="en-US"/>
+        </w:rPr>
+      </w:pPr>
+      <w:hyperlink r:id="rId27" w:history="1">
+        <w:r>
+          <w:rPr>
+            <w:rStyle w:val="Hipervnculo"/>
+            <w:lang w:val="en-US"/>
+          </w:rPr>
+          <w:t>https://es.wikipedia.org/wiki/World_Wide_Web_Consortium</w:t>
+        </w:r>
+      </w:hyperlink>
+      <w:r>
+        <w:rPr>
+          <w:u w:val="single"/>
+          <w:lang w:val="en-US"/>
+        </w:rPr>
+        <w:t xml:space="preserve"> -&gt; W3C </w:t>
+      </w:r>
+    </w:p>
+    <w:p>
+      <w:pPr>
+        <w:rPr>
+          <w:u w:val="single"/>
+          <w:lang w:val="en-US"/>
+        </w:rPr>
+      </w:pPr>
+    </w:p>
     <w:sectPr>
       <w:pgSz w:w="11906" w:h="16838"/>
       <w:pgMar w:top="1417" w:right="1701" w:bottom="1417" w:left="1701" w:header="708" w:footer="708" w:gutter="0"/>
@@ -32493,7 +33351,7 @@
           <w:rPr>
             <w:noProof/>
           </w:rPr>
-          <w:t>5</w:t>
+          <w:t>6</w:t>
         </w:r>
         <w:r>
           <w:fldChar w:fldCharType="end"/>
@@ -42430,7 +43288,7 @@
 </file>
 
 <file path=customXml/itemProps1.xml><?xml version="1.0" encoding="utf-8"?>
-<ds:datastoreItem xmlns:ds="http://schemas.openxmlformats.org/officeDocument/2006/customXml" ds:itemID="{64AD0A08-F481-486F-9849-00D1B6F67191}">
+<ds:datastoreItem xmlns:ds="http://schemas.openxmlformats.org/officeDocument/2006/customXml" ds:itemID="{5F213903-8EBE-42CD-BF75-D9C122FA0564}">
   <ds:schemaRefs>
     <ds:schemaRef ds:uri="http://schemas.openxmlformats.org/officeDocument/2006/bibliography"/>
   </ds:schemaRefs>

</xml_diff>